<commit_message>
Screeny z wtorku i czwartku
PLC
</commit_message>
<xml_diff>
--- a/EXOR/EXOR.docx
+++ b/EXOR/EXOR.docx
@@ -178,7 +178,7 @@
         <w:pStyle w:val="Akapitzlist"/>
         <w:numPr>
           <w:ilvl w:val="0"/>
-          <w:numId w:val="3"/>
+          <w:numId w:val="4"/>
         </w:numPr>
         <w:spacing w:line="276" w:lineRule="auto"/>
         <w:rPr>
@@ -193,21 +193,14 @@
           <w:sz w:val="24"/>
           <w:szCs w:val="24"/>
         </w:rPr>
-        <w:t>-</w:t>
+        <w:t>u</w:t>
       </w:r>
       <w:r>
         <w:rPr>
           <w:sz w:val="24"/>
           <w:szCs w:val="24"/>
         </w:rPr>
-        <w:t xml:space="preserve"> </w:t>
-      </w:r>
-      <w:r>
-        <w:rPr>
-          <w:sz w:val="24"/>
-          <w:szCs w:val="24"/>
-        </w:rPr>
-        <w:t xml:space="preserve"> Układy standardowe (projektowane do uniwersalnych zastosowań)</w:t>
+        <w:t>kłady standardowe (projektowane do uniwersalnych zastosowań)</w:t>
       </w:r>
       <w:r>
         <w:rPr>
@@ -222,7 +215,7 @@
         <w:pStyle w:val="Akapitzlist"/>
         <w:numPr>
           <w:ilvl w:val="0"/>
-          <w:numId w:val="3"/>
+          <w:numId w:val="4"/>
         </w:numPr>
         <w:spacing w:line="276" w:lineRule="auto"/>
         <w:rPr>
@@ -237,7 +230,63 @@
           <w:sz w:val="24"/>
           <w:szCs w:val="24"/>
         </w:rPr>
-        <w:t>-  Układy specjalizowane (projektowane( w większym/mniejszym stopniu) indywidualnie;</w:t>
+        <w:t>u</w:t>
+      </w:r>
+      <w:r>
+        <w:rPr>
+          <w:sz w:val="24"/>
+          <w:szCs w:val="24"/>
+        </w:rPr>
+        <w:t>kłady specjalizowane (projektowane</w:t>
+      </w:r>
+      <w:r>
+        <w:rPr>
+          <w:sz w:val="24"/>
+          <w:szCs w:val="24"/>
+        </w:rPr>
+        <w:t xml:space="preserve"> </w:t>
+      </w:r>
+      <w:r>
+        <w:rPr>
+          <w:sz w:val="24"/>
+          <w:szCs w:val="24"/>
+        </w:rPr>
+        <w:t>w większym</w:t>
+      </w:r>
+      <w:r>
+        <w:rPr>
+          <w:sz w:val="24"/>
+          <w:szCs w:val="24"/>
+        </w:rPr>
+        <w:t xml:space="preserve"> lub </w:t>
+      </w:r>
+      <w:r>
+        <w:rPr>
+          <w:sz w:val="24"/>
+          <w:szCs w:val="24"/>
+        </w:rPr>
+        <w:t>mniejszym stopniu</w:t>
+      </w:r>
+      <w:r>
+        <w:rPr>
+          <w:sz w:val="24"/>
+          <w:szCs w:val="24"/>
+        </w:rPr>
+        <w:t xml:space="preserve"> </w:t>
+      </w:r>
+      <w:r>
+        <w:rPr>
+          <w:sz w:val="24"/>
+          <w:szCs w:val="24"/>
+        </w:rPr>
+        <w:t>indywidualnie</w:t>
+      </w:r>
+      <w:r>
+        <w:rPr>
+          <w:sz w:val="24"/>
+          <w:szCs w:val="24"/>
+        </w:rPr>
+        <w:t>).</w:t>
       </w:r>
     </w:p>
     <w:p>
@@ -381,6 +430,8 @@
         </w:rPr>
         <w:t xml:space="preserve"> za pomocą matrycy połączeniowej kluczy, której zdolność łączeniowa określa, w jakim stopniu układ jest programowalny.</w:t>
       </w:r>
+      <w:bookmarkStart w:id="0" w:name="_GoBack"/>
+      <w:bookmarkEnd w:id="0"/>
     </w:p>
     <w:p>
       <w:pPr>
@@ -530,8 +581,6 @@
           </wp:inline>
         </w:drawing>
       </w:r>
-      <w:bookmarkStart w:id="0" w:name="_GoBack"/>
-      <w:bookmarkEnd w:id="0"/>
       <w:r>
         <w:rPr>
           <w:sz w:val="24"/>
@@ -25838,7 +25887,7 @@
       </w:r>
       <w:proofErr w:type="spellEnd"/>
       <w:r>
-        <w:t xml:space="preserve">  oraz projektowanie układów z wykorzystaniem bramek EX-OR.</w:t>
+        <w:t xml:space="preserve"> oraz projektowanie układów z wykorzystaniem bramek EX-OR.</w:t>
       </w:r>
     </w:p>
     <w:sectPr>
@@ -25887,6 +25936,7 @@
         <w:docPartUnique/>
       </w:docPartObj>
     </w:sdtPr>
+    <w:sdtEndPr/>
     <w:sdtContent>
       <w:p>
         <w:pPr>
@@ -25932,6 +25982,7 @@
         <w:docPartUnique/>
       </w:docPartObj>
     </w:sdtPr>
+    <w:sdtEndPr/>
     <w:sdtContent>
       <w:p>
         <w:pPr>
@@ -25977,6 +26028,7 @@
         <w:docPartUnique/>
       </w:docPartObj>
     </w:sdtPr>
+    <w:sdtEndPr/>
     <w:sdtContent>
       <w:p>
         <w:pPr>
@@ -26040,6 +26092,119 @@
 <file path=word/numbering.xml><?xml version="1.0" encoding="utf-8"?>
 <w:numbering xmlns:wpc="http://schemas.microsoft.com/office/word/2010/wordprocessingCanvas" xmlns:cx="http://schemas.microsoft.com/office/drawing/2014/chartex" xmlns:cx1="http://schemas.microsoft.com/office/drawing/2015/9/8/chartex" xmlns:cx2="http://schemas.microsoft.com/office/drawing/2015/10/21/chartex" xmlns:cx3="http://schemas.microsoft.com/office/drawing/2016/5/9/chartex" xmlns:cx4="http://schemas.microsoft.com/office/drawing/2016/5/10/chartex" xmlns:cx5="http://schemas.microsoft.com/office/drawing/2016/5/11/chartex" xmlns:cx6="http://schemas.microsoft.com/office/drawing/2016/5/12/chartex" xmlns:cx7="http://schemas.microsoft.com/office/drawing/2016/5/13/chartex" xmlns:cx8="http://schemas.microsoft.com/office/drawing/2016/5/14/chartex" xmlns:mc="http://schemas.openxmlformats.org/markup-compatibility/2006" xmlns:aink="http://schemas.microsoft.com/office/drawing/2016/ink" xmlns:am3d="http://schemas.microsoft.com/office/drawing/2017/model3d" xmlns:o="urn:schemas-microsoft-com:office:office" xmlns:r="http://schemas.openxmlformats.org/officeDocument/2006/relationships" xmlns:m="http://schemas.openxmlformats.org/officeDocument/2006/math" xmlns:v="urn:schemas-microsoft-com:vml" xmlns:wp14="http://schemas.microsoft.com/office/word/2010/wordprocessingDrawing" xmlns:wp="http://schemas.openxmlformats.org/drawingml/2006/wordprocessingDrawing" xmlns:w10="urn:schemas-microsoft-com:office:word" xmlns:w="http://schemas.openxmlformats.org/wordprocessingml/2006/main" xmlns:w14="http://schemas.microsoft.com/office/word/2010/wordml" xmlns:w15="http://schemas.microsoft.com/office/word/2012/wordml" xmlns:w16cid="http://schemas.microsoft.com/office/word/2016/wordml/cid" xmlns:w16se="http://schemas.microsoft.com/office/word/2015/wordml/symex" xmlns:wpg="http://schemas.microsoft.com/office/word/2010/wordprocessingGroup" xmlns:wpi="http://schemas.microsoft.com/office/word/2010/wordprocessingInk" xmlns:wne="http://schemas.microsoft.com/office/word/2006/wordml" xmlns:wps="http://schemas.microsoft.com/office/word/2010/wordprocessingShape" mc:Ignorable="w14 w15 w16se w16cid wp14">
   <w:abstractNum w:abstractNumId="0" w15:restartNumberingAfterBreak="0">
+    <w:nsid w:val="13347373"/>
+    <w:multiLevelType w:val="hybridMultilevel"/>
+    <w:tmpl w:val="A694E926"/>
+    <w:lvl w:ilvl="0" w:tplc="04150001">
+      <w:start w:val="1"/>
+      <w:numFmt w:val="bullet"/>
+      <w:lvlText w:val=""/>
+      <w:lvlJc w:val="left"/>
+      <w:pPr>
+        <w:ind w:left="720" w:hanging="360"/>
+      </w:pPr>
+      <w:rPr>
+        <w:rFonts w:ascii="Symbol" w:hAnsi="Symbol" w:hint="default"/>
+      </w:rPr>
+    </w:lvl>
+    <w:lvl w:ilvl="1" w:tplc="04150003" w:tentative="1">
+      <w:start w:val="1"/>
+      <w:numFmt w:val="bullet"/>
+      <w:lvlText w:val="o"/>
+      <w:lvlJc w:val="left"/>
+      <w:pPr>
+        <w:ind w:left="1440" w:hanging="360"/>
+      </w:pPr>
+      <w:rPr>
+        <w:rFonts w:ascii="Courier New" w:hAnsi="Courier New" w:cs="Courier New" w:hint="default"/>
+      </w:rPr>
+    </w:lvl>
+    <w:lvl w:ilvl="2" w:tplc="04150005" w:tentative="1">
+      <w:start w:val="1"/>
+      <w:numFmt w:val="bullet"/>
+      <w:lvlText w:val=""/>
+      <w:lvlJc w:val="left"/>
+      <w:pPr>
+        <w:ind w:left="2160" w:hanging="360"/>
+      </w:pPr>
+      <w:rPr>
+        <w:rFonts w:ascii="Wingdings" w:hAnsi="Wingdings" w:hint="default"/>
+      </w:rPr>
+    </w:lvl>
+    <w:lvl w:ilvl="3" w:tplc="04150001" w:tentative="1">
+      <w:start w:val="1"/>
+      <w:numFmt w:val="bullet"/>
+      <w:lvlText w:val=""/>
+      <w:lvlJc w:val="left"/>
+      <w:pPr>
+        <w:ind w:left="2880" w:hanging="360"/>
+      </w:pPr>
+      <w:rPr>
+        <w:rFonts w:ascii="Symbol" w:hAnsi="Symbol" w:hint="default"/>
+      </w:rPr>
+    </w:lvl>
+    <w:lvl w:ilvl="4" w:tplc="04150003" w:tentative="1">
+      <w:start w:val="1"/>
+      <w:numFmt w:val="bullet"/>
+      <w:lvlText w:val="o"/>
+      <w:lvlJc w:val="left"/>
+      <w:pPr>
+        <w:ind w:left="3600" w:hanging="360"/>
+      </w:pPr>
+      <w:rPr>
+        <w:rFonts w:ascii="Courier New" w:hAnsi="Courier New" w:cs="Courier New" w:hint="default"/>
+      </w:rPr>
+    </w:lvl>
+    <w:lvl w:ilvl="5" w:tplc="04150005" w:tentative="1">
+      <w:start w:val="1"/>
+      <w:numFmt w:val="bullet"/>
+      <w:lvlText w:val=""/>
+      <w:lvlJc w:val="left"/>
+      <w:pPr>
+        <w:ind w:left="4320" w:hanging="360"/>
+      </w:pPr>
+      <w:rPr>
+        <w:rFonts w:ascii="Wingdings" w:hAnsi="Wingdings" w:hint="default"/>
+      </w:rPr>
+    </w:lvl>
+    <w:lvl w:ilvl="6" w:tplc="04150001" w:tentative="1">
+      <w:start w:val="1"/>
+      <w:numFmt w:val="bullet"/>
+      <w:lvlText w:val=""/>
+      <w:lvlJc w:val="left"/>
+      <w:pPr>
+        <w:ind w:left="5040" w:hanging="360"/>
+      </w:pPr>
+      <w:rPr>
+        <w:rFonts w:ascii="Symbol" w:hAnsi="Symbol" w:hint="default"/>
+      </w:rPr>
+    </w:lvl>
+    <w:lvl w:ilvl="7" w:tplc="04150003" w:tentative="1">
+      <w:start w:val="1"/>
+      <w:numFmt w:val="bullet"/>
+      <w:lvlText w:val="o"/>
+      <w:lvlJc w:val="left"/>
+      <w:pPr>
+        <w:ind w:left="5760" w:hanging="360"/>
+      </w:pPr>
+      <w:rPr>
+        <w:rFonts w:ascii="Courier New" w:hAnsi="Courier New" w:cs="Courier New" w:hint="default"/>
+      </w:rPr>
+    </w:lvl>
+    <w:lvl w:ilvl="8" w:tplc="04150005" w:tentative="1">
+      <w:start w:val="1"/>
+      <w:numFmt w:val="bullet"/>
+      <w:lvlText w:val=""/>
+      <w:lvlJc w:val="left"/>
+      <w:pPr>
+        <w:ind w:left="6480" w:hanging="360"/>
+      </w:pPr>
+      <w:rPr>
+        <w:rFonts w:ascii="Wingdings" w:hAnsi="Wingdings" w:hint="default"/>
+      </w:rPr>
+    </w:lvl>
+  </w:abstractNum>
+  <w:abstractNum w:abstractNumId="1" w15:restartNumberingAfterBreak="0">
     <w:nsid w:val="3D935E63"/>
     <w:multiLevelType w:val="hybridMultilevel"/>
     <w:tmpl w:val="8B8E2B76"/>
@@ -26152,7 +26317,7 @@
       </w:rPr>
     </w:lvl>
   </w:abstractNum>
-  <w:abstractNum w:abstractNumId="1" w15:restartNumberingAfterBreak="0">
+  <w:abstractNum w:abstractNumId="2" w15:restartNumberingAfterBreak="0">
     <w:nsid w:val="474E4331"/>
     <w:multiLevelType w:val="hybridMultilevel"/>
     <w:tmpl w:val="F7424E70"/>
@@ -26265,7 +26430,7 @@
       </w:rPr>
     </w:lvl>
   </w:abstractNum>
-  <w:abstractNum w:abstractNumId="2" w15:restartNumberingAfterBreak="0">
+  <w:abstractNum w:abstractNumId="3" w15:restartNumberingAfterBreak="0">
     <w:nsid w:val="69E1180C"/>
     <w:multiLevelType w:val="hybridMultilevel"/>
     <w:tmpl w:val="67BAE444"/>
@@ -26379,13 +26544,16 @@
     </w:lvl>
   </w:abstractNum>
   <w:num w:numId="1">
-    <w:abstractNumId w:val="0"/>
+    <w:abstractNumId w:val="1"/>
   </w:num>
   <w:num w:numId="2">
-    <w:abstractNumId w:val="1"/>
+    <w:abstractNumId w:val="2"/>
   </w:num>
   <w:num w:numId="3">
-    <w:abstractNumId w:val="2"/>
+    <w:abstractNumId w:val="3"/>
+  </w:num>
+  <w:num w:numId="4">
+    <w:abstractNumId w:val="0"/>
   </w:num>
 </w:numbering>
 </file>
@@ -27237,7 +27405,7 @@
 </file>
 
 <file path=customXml/itemProps1.xml><?xml version="1.0" encoding="utf-8"?>
-<ds:datastoreItem xmlns:ds="http://schemas.openxmlformats.org/officeDocument/2006/customXml" ds:itemID="{8414D503-4123-4127-8D61-73B5C0C2026D}">
+<ds:datastoreItem xmlns:ds="http://schemas.openxmlformats.org/officeDocument/2006/customXml" ds:itemID="{CB18AFA2-A033-4058-993D-776FA47C02F8}">
   <ds:schemaRefs>
     <ds:schemaRef ds:uri="http://schemas.openxmlformats.org/officeDocument/2006/bibliography"/>
   </ds:schemaRefs>

</xml_diff>